<commit_message>
updated rules and fixed typo
</commit_message>
<xml_diff>
--- a/NJTA.Web/docs/pdfs/2019.KidsContest/2019_KidsContest_Level6.docx
+++ b/NJTA.Web/docs/pdfs/2019.KidsContest/2019_KidsContest_Level6.docx
@@ -1083,8 +1083,6 @@
               </w:rPr>
               <w:t>2 minutes</w:t>
             </w:r>
-            <w:bookmarkStart w:id="0" w:name="_GoBack"/>
-            <w:bookmarkEnd w:id="0"/>
           </w:p>
           <w:p/>
           <w:p/>
@@ -1154,6 +1152,29 @@
               </w:rPr>
               <w:t>and the word can come in the beginning or middle or end of the sentence. Word list are given below.</w:t>
             </w:r>
+            <w:r>
+              <w:rPr>
+                <w:b/>
+                <w:bCs/>
+              </w:rPr>
+              <w:t xml:space="preserve"> </w:t>
+            </w:r>
+            <w:r>
+              <w:rPr>
+                <w:b/>
+                <w:bCs/>
+              </w:rPr>
+              <w:t>Up to 3 words from list will be given if the first word given to the child is unknown</w:t>
+            </w:r>
+            <w:r>
+              <w:rPr>
+                <w:b/>
+                <w:bCs/>
+              </w:rPr>
+              <w:t>.</w:t>
+            </w:r>
+            <w:bookmarkStart w:id="0" w:name="_GoBack"/>
+            <w:bookmarkEnd w:id="0"/>
           </w:p>
           <w:p/>
           <w:p>
@@ -1488,8 +1509,6 @@
               <w:t>.</w:t>
             </w:r>
           </w:p>
-          <w:p/>
-          <w:p/>
         </w:tc>
       </w:tr>
       <w:tr>
@@ -1576,10 +1595,10 @@
               <w:tblLook w:val="04A0" w:firstRow="1" w:lastRow="0" w:firstColumn="1" w:lastColumn="0" w:noHBand="0" w:noVBand="1"/>
             </w:tblPr>
             <w:tblGrid>
-              <w:gridCol w:w="2195"/>
-              <w:gridCol w:w="2040"/>
-              <w:gridCol w:w="2535"/>
-              <w:gridCol w:w="2328"/>
+              <w:gridCol w:w="2198"/>
+              <w:gridCol w:w="2042"/>
+              <w:gridCol w:w="2542"/>
+              <w:gridCol w:w="2316"/>
               <w:gridCol w:w="2376"/>
             </w:tblGrid>
             <w:tr>
@@ -1941,7 +1960,7 @@
                       <w:szCs w:val="20"/>
                       <w:cs/>
                     </w:rPr>
-                    <w:t>மாலைத்தொடர்</w:t>
+                    <w:t>மலைத்தொடர்</w:t>
                   </w:r>
                   <w:r>
                     <w:rPr>
@@ -2134,7 +2153,6 @@
     <w:p>
       <w:pPr>
         <w:spacing w:after="0" w:line="240" w:lineRule="auto"/>
-        <w:ind w:left="270"/>
       </w:pPr>
     </w:p>
     <w:sectPr>

</xml_diff>